<commit_message>
Updated to include images.
</commit_message>
<xml_diff>
--- a/docx4all/sample-docs/TargetFeatureSet.docx
+++ b/docx4all/sample-docs/TargetFeatureSet.docx
@@ -76,79 +76,7 @@
         <w:jc w:val="both"/>
       </w:pPr>
       <w:r>
-        <w:t>First line indent, Left indent, Hanging indent aaa bbb aaa bbb</w:t>
-      </w:r>
-      <w:r>
-        <w:t xml:space="preserve"> </w:t>
-      </w:r>
-      <w:r>
-        <w:t>aaa bbb</w:t>
-      </w:r>
-      <w:r>
-        <w:t xml:space="preserve"> </w:t>
-      </w:r>
-      <w:r>
-        <w:t>aaa bbb</w:t>
-      </w:r>
-      <w:r>
-        <w:t xml:space="preserve"> </w:t>
-      </w:r>
-      <w:r>
-        <w:t>aaa bbb</w:t>
-      </w:r>
-      <w:r>
-        <w:t xml:space="preserve"> </w:t>
-      </w:r>
-      <w:r>
-        <w:t>aaa bbb</w:t>
-      </w:r>
-      <w:r>
-        <w:t xml:space="preserve"> </w:t>
-      </w:r>
-      <w:r>
-        <w:t>aaa bbb</w:t>
-      </w:r>
-      <w:r>
-        <w:t xml:space="preserve"> </w:t>
-      </w:r>
-      <w:r>
-        <w:t>aaa bbb</w:t>
-      </w:r>
-      <w:r>
-        <w:t xml:space="preserve"> </w:t>
-      </w:r>
-      <w:r>
-        <w:t>aaa bbb</w:t>
-      </w:r>
-      <w:r>
-        <w:t xml:space="preserve"> </w:t>
-      </w:r>
-      <w:r>
-        <w:t>aaa bbb</w:t>
-      </w:r>
-      <w:r>
-        <w:t xml:space="preserve"> </w:t>
-      </w:r>
-      <w:r>
-        <w:t>aaa bbb</w:t>
-      </w:r>
-      <w:r>
-        <w:t xml:space="preserve"> </w:t>
-      </w:r>
-      <w:r>
-        <w:t>aaa bbb</w:t>
-      </w:r>
-      <w:r>
-        <w:t xml:space="preserve"> </w:t>
-      </w:r>
-      <w:r>
-        <w:t>aaa bbb</w:t>
-      </w:r>
-      <w:r>
-        <w:t xml:space="preserve"> </w:t>
-      </w:r>
-      <w:r>
-        <w:t>aaa bbb</w:t>
+        <w:t>First line indent, Left indent, Hanging indent aaa bbb aaa bbb aaa bbb aaa bbb aaa bbb aaa bbb aaa bbb aaa bbb aaa bbb aaa bbb aaa bbb aaa bbb aaa bbb aaa bbb</w:t>
       </w:r>
     </w:p>
     <w:p>
@@ -174,6 +102,27 @@
       <w:pPr>
         <w:jc w:val="both"/>
       </w:pPr>
+      <w:r>
+        <w:t>Normal</w:t>
+      </w:r>
+    </w:p>
+    <w:p>
+      <w:pPr>
+        <w:spacing w:before="200" w:after="400"/>
+        <w:ind w:left="85" w:right="85"/>
+        <w:jc w:val="both"/>
+      </w:pPr>
+      <w:r>
+        <w:t>A parapgraph with 10 points spacing before, 20 points after.</w:t>
+      </w:r>
+    </w:p>
+    <w:p>
+      <w:pPr>
+        <w:jc w:val="both"/>
+      </w:pPr>
+      <w:r>
+        <w:t>Normal</w:t>
+      </w:r>
     </w:p>
     <w:p>
       <w:pPr>
@@ -462,6 +411,195 @@
         <w:ind w:left="0"/>
       </w:pPr>
     </w:p>
+    <w:p/>
+    <w:p>
+      <w:r>
+        <w:t>Jpeg:</w:t>
+      </w:r>
+    </w:p>
+    <w:p>
+      <w:r>
+        <w:rPr>
+          <w:noProof/>
+        </w:rPr>
+        <w:drawing>
+          <wp:inline distT="0" distB="0" distL="0" distR="0">
+            <wp:extent cx="3238500" cy="2362200"/>
+            <wp:effectExtent l="19050" t="0" r="0" b="0"/>
+            <wp:docPr id="1" name="Picture 1" descr="C:\Documents and Settings\Jason Harrop\My Documents\tmp-test-docs\pangolin.jpeg"/>
+            <wp:cNvGraphicFramePr>
+              <a:graphicFrameLocks xmlns:a="http://schemas.openxmlformats.org/drawingml/2006/main" noChangeAspect="1"/>
+            </wp:cNvGraphicFramePr>
+            <a:graphic xmlns:a="http://schemas.openxmlformats.org/drawingml/2006/main">
+              <a:graphicData uri="http://schemas.openxmlformats.org/drawingml/2006/picture">
+                <pic:pic xmlns:pic="http://schemas.openxmlformats.org/drawingml/2006/picture">
+                  <pic:nvPicPr>
+                    <pic:cNvPr id="0" name="Picture 1" descr="C:\Documents and Settings\Jason Harrop\My Documents\tmp-test-docs\pangolin.jpeg"/>
+                    <pic:cNvPicPr>
+                      <a:picLocks noChangeAspect="1" noChangeArrowheads="1"/>
+                    </pic:cNvPicPr>
+                  </pic:nvPicPr>
+                  <pic:blipFill>
+                    <a:blip r:embed="rId7"/>
+                    <a:srcRect/>
+                    <a:stretch>
+                      <a:fillRect/>
+                    </a:stretch>
+                  </pic:blipFill>
+                  <pic:spPr bwMode="auto">
+                    <a:xfrm>
+                      <a:off x="0" y="0"/>
+                      <a:ext cx="3238500" cy="2362200"/>
+                    </a:xfrm>
+                    <a:prstGeom prst="rect">
+                      <a:avLst/>
+                    </a:prstGeom>
+                    <a:noFill/>
+                    <a:ln w="9525">
+                      <a:noFill/>
+                      <a:miter lim="800000"/>
+                      <a:headEnd/>
+                      <a:tailEnd/>
+                    </a:ln>
+                  </pic:spPr>
+                </pic:pic>
+              </a:graphicData>
+            </a:graphic>
+          </wp:inline>
+        </w:drawing>
+      </w:r>
+    </w:p>
+    <w:p/>
+    <w:p/>
+    <w:p>
+      <w:r>
+        <w:t>Gif (scaled):</w:t>
+      </w:r>
+    </w:p>
+    <w:p>
+      <w:r>
+        <w:rPr>
+          <w:noProof/>
+        </w:rPr>
+        <w:drawing>
+          <wp:inline distT="0" distB="0" distL="0" distR="0">
+            <wp:extent cx="2809875" cy="5473022"/>
+            <wp:effectExtent l="19050" t="0" r="9525" b="0"/>
+            <wp:docPr id="2" name="Picture 2" descr="Escher: Liberation"/>
+            <wp:cNvGraphicFramePr>
+              <a:graphicFrameLocks xmlns:a="http://schemas.openxmlformats.org/drawingml/2006/main" noChangeAspect="1"/>
+            </wp:cNvGraphicFramePr>
+            <a:graphic xmlns:a="http://schemas.openxmlformats.org/drawingml/2006/main">
+              <a:graphicData uri="http://schemas.openxmlformats.org/drawingml/2006/picture">
+                <pic:pic xmlns:pic="http://schemas.openxmlformats.org/drawingml/2006/picture">
+                  <pic:nvPicPr>
+                    <pic:cNvPr id="0" name="Picture 2" descr="Escher: Liberation"/>
+                    <pic:cNvPicPr>
+                      <a:picLocks noChangeAspect="1" noChangeArrowheads="1"/>
+                    </pic:cNvPicPr>
+                  </pic:nvPicPr>
+                  <pic:blipFill>
+                    <a:blip r:embed="rId8"/>
+                    <a:srcRect/>
+                    <a:stretch>
+                      <a:fillRect/>
+                    </a:stretch>
+                  </pic:blipFill>
+                  <pic:spPr bwMode="auto">
+                    <a:xfrm>
+                      <a:off x="0" y="0"/>
+                      <a:ext cx="2810209" cy="5473672"/>
+                    </a:xfrm>
+                    <a:prstGeom prst="rect">
+                      <a:avLst/>
+                    </a:prstGeom>
+                    <a:noFill/>
+                    <a:ln w="9525">
+                      <a:noFill/>
+                      <a:miter lim="800000"/>
+                      <a:headEnd/>
+                      <a:tailEnd/>
+                    </a:ln>
+                  </pic:spPr>
+                </pic:pic>
+              </a:graphicData>
+            </a:graphic>
+          </wp:inline>
+        </w:drawing>
+      </w:r>
+    </w:p>
+    <w:p/>
+    <w:p/>
+    <w:p>
+      <w:r>
+        <w:lastRenderedPageBreak/>
+        <w:t xml:space="preserve">Png (from </w:t>
+      </w:r>
+      <w:hyperlink r:id="rId9" w:history="1">
+        <w:r>
+          <w:rPr>
+            <w:rStyle w:val="Hyperlink"/>
+          </w:rPr>
+          <w:t>http://davidpritchard.org/images/pacsoc-s1b.png</w:t>
+        </w:r>
+      </w:hyperlink>
+      <w:r>
+        <w:t xml:space="preserve"> )</w:t>
+      </w:r>
+    </w:p>
+    <w:p>
+      <w:r>
+        <w:rPr>
+          <w:noProof/>
+        </w:rPr>
+        <w:drawing>
+          <wp:inline distT="0" distB="0" distL="0" distR="0">
+            <wp:extent cx="4286250" cy="3343275"/>
+            <wp:effectExtent l="19050" t="0" r="0" b="0"/>
+            <wp:docPr id="5" name="Picture 5" descr="http://davidpritchard.org/images/pacsoc-s1b.png"/>
+            <wp:cNvGraphicFramePr>
+              <a:graphicFrameLocks xmlns:a="http://schemas.openxmlformats.org/drawingml/2006/main" noChangeAspect="1"/>
+            </wp:cNvGraphicFramePr>
+            <a:graphic xmlns:a="http://schemas.openxmlformats.org/drawingml/2006/main">
+              <a:graphicData uri="http://schemas.openxmlformats.org/drawingml/2006/picture">
+                <pic:pic xmlns:pic="http://schemas.openxmlformats.org/drawingml/2006/picture">
+                  <pic:nvPicPr>
+                    <pic:cNvPr id="0" name="Picture 5" descr="http://davidpritchard.org/images/pacsoc-s1b.png"/>
+                    <pic:cNvPicPr>
+                      <a:picLocks noChangeAspect="1" noChangeArrowheads="1"/>
+                    </pic:cNvPicPr>
+                  </pic:nvPicPr>
+                  <pic:blipFill>
+                    <a:blip r:embed="rId10"/>
+                    <a:srcRect/>
+                    <a:stretch>
+                      <a:fillRect/>
+                    </a:stretch>
+                  </pic:blipFill>
+                  <pic:spPr bwMode="auto">
+                    <a:xfrm>
+                      <a:off x="0" y="0"/>
+                      <a:ext cx="4286250" cy="3343275"/>
+                    </a:xfrm>
+                    <a:prstGeom prst="rect">
+                      <a:avLst/>
+                    </a:prstGeom>
+                    <a:noFill/>
+                    <a:ln w="9525">
+                      <a:noFill/>
+                      <a:miter lim="800000"/>
+                      <a:headEnd/>
+                      <a:tailEnd/>
+                    </a:ln>
+                  </pic:spPr>
+                </pic:pic>
+              </a:graphicData>
+            </a:graphic>
+          </wp:inline>
+        </w:drawing>
+      </w:r>
+    </w:p>
+    <w:p/>
     <w:p>
       <w:r>
         <w:br w:type="page"/>
@@ -654,12 +792,30 @@
         <w:ind w:left="0"/>
       </w:pPr>
       <w:r>
-        <w:t>We should also have a content control in here (sdt).</w:t>
-      </w:r>
-    </w:p>
+        <w:t>We should also have a content control in here (sdt):</w:t>
+      </w:r>
+    </w:p>
+    <w:sdt>
+      <w:sdtPr>
+        <w:id w:val="4868126"/>
+        <w:placeholder>
+          <w:docPart w:val="DefaultPlaceholder_22675703"/>
+        </w:placeholder>
+      </w:sdtPr>
+      <w:sdtContent>
+        <w:p>
+          <w:pPr>
+            <w:ind w:left="0"/>
+          </w:pPr>
+          <w:r>
+            <w:t xml:space="preserve">This is a rich text content control.  </w:t>
+          </w:r>
+        </w:p>
+      </w:sdtContent>
+    </w:sdt>
     <w:sectPr>
-      <w:headerReference w:type="default" r:id="rId7"/>
-      <w:footerReference w:type="default" r:id="rId8"/>
+      <w:headerReference w:type="default" r:id="rId11"/>
+      <w:footerReference w:type="default" r:id="rId12"/>
       <w:pgSz w:w="11907" w:h="16839" w:code="9"/>
       <w:pgMar w:top="720" w:right="720" w:bottom="720" w:left="720" w:header="720" w:footer="720" w:gutter="0"/>
       <w:cols w:space="720"/>
@@ -723,7 +879,7 @@
         <w:rFonts w:asciiTheme="majorHAnsi" w:hAnsiTheme="majorHAnsi"/>
         <w:noProof/>
       </w:rPr>
-      <w:t>Sunday, December 09, 2007</w:t>
+      <w:t>Sunday, December 21, 2008</w:t>
     </w:r>
     <w:r>
       <w:rPr>
@@ -749,7 +905,7 @@
           <w:rFonts w:asciiTheme="majorHAnsi" w:hAnsiTheme="majorHAnsi"/>
           <w:noProof/>
         </w:rPr>
-        <w:t>2</w:t>
+        <w:t>4</w:t>
       </w:r>
     </w:fldSimple>
   </w:p>
@@ -1167,7 +1323,6 @@
   <w:style w:type="paragraph" w:default="1" w:styleId="Normal">
     <w:name w:val="Normal"/>
     <w:qFormat/>
-    <w:rsid w:val="004A3277"/>
   </w:style>
   <w:style w:type="paragraph" w:styleId="Heading1">
     <w:name w:val="heading 1"/>
@@ -1176,7 +1331,6 @@
     <w:link w:val="Heading1Char"/>
     <w:uiPriority w:val="9"/>
     <w:qFormat/>
-    <w:rsid w:val="003B3DA5"/>
     <w:pPr>
       <w:keepNext/>
       <w:keepLines/>
@@ -1225,7 +1379,6 @@
     <w:basedOn w:val="DefaultParagraphFont"/>
     <w:link w:val="Heading1"/>
     <w:uiPriority w:val="9"/>
-    <w:rsid w:val="003B3DA5"/>
     <w:rPr>
       <w:rFonts w:asciiTheme="majorHAnsi" w:eastAsiaTheme="majorEastAsia" w:hAnsiTheme="majorHAnsi" w:cstheme="majorBidi"/>
       <w:b/>
@@ -1240,7 +1393,6 @@
     <w:basedOn w:val="Normal"/>
     <w:uiPriority w:val="34"/>
     <w:qFormat/>
-    <w:rsid w:val="00B27FC9"/>
     <w:pPr>
       <w:ind w:left="720"/>
       <w:contextualSpacing/>
@@ -1250,7 +1402,6 @@
     <w:name w:val="Table Grid"/>
     <w:basedOn w:val="TableNormal"/>
     <w:uiPriority w:val="59"/>
-    <w:rsid w:val="00B27FC9"/>
     <w:tblPr>
       <w:tblInd w:w="0" w:type="dxa"/>
       <w:tblBorders>
@@ -1275,7 +1426,6 @@
     <w:link w:val="HeaderChar"/>
     <w:uiPriority w:val="99"/>
     <w:unhideWhenUsed/>
-    <w:rsid w:val="00B27FC9"/>
     <w:pPr>
       <w:tabs>
         <w:tab w:val="center" w:pos="4680"/>
@@ -1288,7 +1438,6 @@
     <w:basedOn w:val="DefaultParagraphFont"/>
     <w:link w:val="Header"/>
     <w:uiPriority w:val="99"/>
-    <w:rsid w:val="00B27FC9"/>
   </w:style>
   <w:style w:type="paragraph" w:styleId="Footer">
     <w:name w:val="footer"/>
@@ -1296,7 +1445,6 @@
     <w:link w:val="FooterChar"/>
     <w:uiPriority w:val="99"/>
     <w:unhideWhenUsed/>
-    <w:rsid w:val="00B27FC9"/>
     <w:pPr>
       <w:tabs>
         <w:tab w:val="center" w:pos="4680"/>
@@ -1309,7 +1457,6 @@
     <w:basedOn w:val="DefaultParagraphFont"/>
     <w:link w:val="Footer"/>
     <w:uiPriority w:val="99"/>
-    <w:rsid w:val="00B27FC9"/>
   </w:style>
   <w:style w:type="paragraph" w:styleId="BalloonText">
     <w:name w:val="Balloon Text"/>
@@ -1318,7 +1465,6 @@
     <w:uiPriority w:val="99"/>
     <w:semiHidden/>
     <w:unhideWhenUsed/>
-    <w:rsid w:val="00B27FC9"/>
     <w:rPr>
       <w:rFonts w:ascii="Tahoma" w:hAnsi="Tahoma" w:cs="Tahoma"/>
       <w:sz w:val="16"/>
@@ -1331,14 +1477,362 @@
     <w:link w:val="BalloonText"/>
     <w:uiPriority w:val="99"/>
     <w:semiHidden/>
-    <w:rsid w:val="00B27FC9"/>
     <w:rPr>
       <w:rFonts w:ascii="Tahoma" w:hAnsi="Tahoma" w:cs="Tahoma"/>
       <w:sz w:val="16"/>
       <w:szCs w:val="16"/>
     </w:rPr>
   </w:style>
+  <w:style w:type="character" w:styleId="Hyperlink">
+    <w:name w:val="Hyperlink"/>
+    <w:basedOn w:val="DefaultParagraphFont"/>
+    <w:uiPriority w:val="99"/>
+    <w:semiHidden/>
+    <w:unhideWhenUsed/>
+    <w:rPr>
+      <w:color w:val="0000FF"/>
+      <w:u w:val="single"/>
+    </w:rPr>
+  </w:style>
+  <w:style w:type="character" w:styleId="PlaceholderText">
+    <w:name w:val="Placeholder Text"/>
+    <w:basedOn w:val="DefaultParagraphFont"/>
+    <w:uiPriority w:val="99"/>
+    <w:semiHidden/>
+    <w:rPr>
+      <w:color w:val="808080"/>
+    </w:rPr>
+  </w:style>
 </w:styles>
+</file>
+
+<file path=word/glossary/document.xml><?xml version="1.0" encoding="utf-8"?>
+<w:glossaryDocument xmlns:ve="http://schemas.openxmlformats.org/markup-compatibility/2006" xmlns:o="urn:schemas-microsoft-com:office:office" xmlns:r="http://schemas.openxmlformats.org/officeDocument/2006/relationships" xmlns:m="http://schemas.openxmlformats.org/officeDocument/2006/math" xmlns:v="urn:schemas-microsoft-com:vml" xmlns:wp="http://schemas.openxmlformats.org/drawingml/2006/wordprocessingDrawing" xmlns:w10="urn:schemas-microsoft-com:office:word" xmlns:w="http://schemas.openxmlformats.org/wordprocessingml/2006/main" xmlns:wne="http://schemas.microsoft.com/office/word/2006/wordml">
+  <w:docParts>
+    <w:docPart>
+      <w:docPartPr>
+        <w:name w:val="DefaultPlaceholder_22675703"/>
+        <w:category>
+          <w:name w:val="General"/>
+          <w:gallery w:val="placeholder"/>
+        </w:category>
+        <w:types>
+          <w:type w:val="bbPlcHdr"/>
+        </w:types>
+        <w:behaviors>
+          <w:behavior w:val="content"/>
+        </w:behaviors>
+        <w:guid w:val="{C5AEC104-47F3-470D-AC66-5A8E7CA7EAF1}"/>
+      </w:docPartPr>
+      <w:docPartBody>
+        <w:p>
+          <w:r>
+            <w:rPr>
+              <w:rStyle w:val="PlaceholderText"/>
+            </w:rPr>
+            <w:t>Click here to enter text.</w:t>
+          </w:r>
+        </w:p>
+      </w:docPartBody>
+    </w:docPart>
+  </w:docParts>
+</w:glossaryDocument>
+</file>
+
+<file path=word/glossary/fontTable.xml><?xml version="1.0" encoding="utf-8"?>
+<w:fonts xmlns:r="http://schemas.openxmlformats.org/officeDocument/2006/relationships" xmlns:w="http://schemas.openxmlformats.org/wordprocessingml/2006/main">
+  <w:font w:name="Symbol">
+    <w:panose1 w:val="05050102010706020507"/>
+    <w:charset w:val="02"/>
+    <w:family w:val="roman"/>
+    <w:pitch w:val="variable"/>
+    <w:sig w:usb0="00000000" w:usb1="10000000" w:usb2="00000000" w:usb3="00000000" w:csb0="80000000" w:csb1="00000000"/>
+  </w:font>
+  <w:font w:name="Times New Roman">
+    <w:panose1 w:val="02020603050405020304"/>
+    <w:charset w:val="00"/>
+    <w:family w:val="roman"/>
+    <w:pitch w:val="variable"/>
+    <w:sig w:usb0="20002A87" w:usb1="80000000" w:usb2="00000008" w:usb3="00000000" w:csb0="000001FF" w:csb1="00000000"/>
+  </w:font>
+  <w:font w:name="Courier New">
+    <w:panose1 w:val="02070309020205020404"/>
+    <w:charset w:val="00"/>
+    <w:family w:val="modern"/>
+    <w:pitch w:val="fixed"/>
+    <w:sig w:usb0="20002A87" w:usb1="80000000" w:usb2="00000008" w:usb3="00000000" w:csb0="000001FF" w:csb1="00000000"/>
+  </w:font>
+  <w:font w:name="Wingdings">
+    <w:panose1 w:val="05000000000000000000"/>
+    <w:charset w:val="02"/>
+    <w:family w:val="auto"/>
+    <w:pitch w:val="variable"/>
+    <w:sig w:usb0="00000000" w:usb1="10000000" w:usb2="00000000" w:usb3="00000000" w:csb0="80000000" w:csb1="00000000"/>
+  </w:font>
+  <w:font w:name="Calibri">
+    <w:panose1 w:val="020F0502020204030204"/>
+    <w:charset w:val="00"/>
+    <w:family w:val="swiss"/>
+    <w:pitch w:val="variable"/>
+    <w:sig w:usb0="A00002EF" w:usb1="4000207B" w:usb2="00000000" w:usb3="00000000" w:csb0="0000009F" w:csb1="00000000"/>
+  </w:font>
+  <w:font w:name="Cambria">
+    <w:panose1 w:val="02040503050406030204"/>
+    <w:charset w:val="00"/>
+    <w:family w:val="roman"/>
+    <w:pitch w:val="variable"/>
+    <w:sig w:usb0="A00002EF" w:usb1="4000004B" w:usb2="00000000" w:usb3="00000000" w:csb0="0000009F" w:csb1="00000000"/>
+  </w:font>
+  <w:font w:name="Tahoma">
+    <w:panose1 w:val="020B0604030504040204"/>
+    <w:charset w:val="00"/>
+    <w:family w:val="swiss"/>
+    <w:notTrueType/>
+    <w:pitch w:val="variable"/>
+    <w:sig w:usb0="00000003" w:usb1="00000000" w:usb2="00000000" w:usb3="00000000" w:csb0="00000001" w:csb1="00000000"/>
+  </w:font>
+  <w:font w:name="Arial Black">
+    <w:panose1 w:val="020B0A04020102020204"/>
+    <w:charset w:val="00"/>
+    <w:family w:val="swiss"/>
+    <w:pitch w:val="variable"/>
+    <w:sig w:usb0="00000287" w:usb1="00000000" w:usb2="00000000" w:usb3="00000000" w:csb0="0000009F" w:csb1="00000000"/>
+  </w:font>
+</w:fonts>
+</file>
+
+<file path=word/glossary/settings.xml><?xml version="1.0" encoding="utf-8"?>
+<w:settings xmlns:o="urn:schemas-microsoft-com:office:office" xmlns:r="http://schemas.openxmlformats.org/officeDocument/2006/relationships" xmlns:m="http://schemas.openxmlformats.org/officeDocument/2006/math" xmlns:v="urn:schemas-microsoft-com:vml" xmlns:w10="urn:schemas-microsoft-com:office:word" xmlns:w="http://schemas.openxmlformats.org/wordprocessingml/2006/main" xmlns:sl="http://schemas.openxmlformats.org/schemaLibrary/2006/main">
+  <w:view w:val="normal"/>
+  <w:defaultTabStop w:val="720"/>
+  <w:characterSpacingControl w:val="doNotCompress"/>
+  <w:compat>
+    <w:useFELayout/>
+  </w:compat>
+  <m:mathPr>
+    <m:mathFont m:val="Cambria Math"/>
+    <m:brkBin m:val="before"/>
+    <m:brkBinSub m:val="--"/>
+    <m:smallFrac m:val="off"/>
+    <m:dispDef/>
+    <m:lMargin m:val="0"/>
+    <m:rMargin m:val="0"/>
+    <m:defJc m:val="centerGroup"/>
+    <m:wrapIndent m:val="1440"/>
+    <m:intLim m:val="subSup"/>
+    <m:naryLim m:val="undOvr"/>
+  </m:mathPr>
+  <w:themeFontLang w:val="en-US"/>
+  <w:clrSchemeMapping w:bg1="light1" w:t1="dark1" w:bg2="light2" w:t2="dark2" w:accent1="accent1" w:accent2="accent2" w:accent3="accent3" w:accent4="accent4" w:accent5="accent5" w:accent6="accent6" w:hyperlink="hyperlink" w:followedHyperlink="followedHyperlink"/>
+  <w:decimalSymbol w:val="."/>
+  <w:listSeparator w:val=","/>
+</w:settings>
+</file>
+
+<file path=word/glossary/styles.xml><?xml version="1.0" encoding="utf-8"?>
+<w:styles xmlns:r="http://schemas.openxmlformats.org/officeDocument/2006/relationships" xmlns:w="http://schemas.openxmlformats.org/wordprocessingml/2006/main">
+  <w:docDefaults>
+    <w:rPrDefault>
+      <w:rPr>
+        <w:rFonts w:asciiTheme="minorHAnsi" w:eastAsiaTheme="minorEastAsia" w:hAnsiTheme="minorHAnsi" w:cstheme="minorBidi"/>
+        <w:sz w:val="22"/>
+        <w:szCs w:val="22"/>
+        <w:lang w:val="en-US" w:eastAsia="en-US" w:bidi="ar-SA"/>
+      </w:rPr>
+    </w:rPrDefault>
+    <w:pPrDefault>
+      <w:pPr>
+        <w:spacing w:after="200" w:line="276" w:lineRule="auto"/>
+      </w:pPr>
+    </w:pPrDefault>
+  </w:docDefaults>
+  <w:latentStyles w:defLockedState="0" w:defUIPriority="99" w:defSemiHidden="1" w:defUnhideWhenUsed="1" w:defQFormat="0" w:count="267">
+    <w:lsdException w:name="Normal" w:semiHidden="0" w:uiPriority="0" w:unhideWhenUsed="0" w:qFormat="1"/>
+    <w:lsdException w:name="heading 1" w:semiHidden="0" w:uiPriority="9" w:unhideWhenUsed="0" w:qFormat="1"/>
+    <w:lsdException w:name="heading 2" w:uiPriority="9" w:qFormat="1"/>
+    <w:lsdException w:name="heading 3" w:uiPriority="9" w:qFormat="1"/>
+    <w:lsdException w:name="heading 4" w:uiPriority="9" w:qFormat="1"/>
+    <w:lsdException w:name="heading 5" w:uiPriority="9" w:qFormat="1"/>
+    <w:lsdException w:name="heading 6" w:uiPriority="9" w:qFormat="1"/>
+    <w:lsdException w:name="heading 7" w:uiPriority="9" w:qFormat="1"/>
+    <w:lsdException w:name="heading 8" w:uiPriority="9" w:qFormat="1"/>
+    <w:lsdException w:name="heading 9" w:uiPriority="9" w:qFormat="1"/>
+    <w:lsdException w:name="toc 1" w:uiPriority="39"/>
+    <w:lsdException w:name="toc 2" w:uiPriority="39"/>
+    <w:lsdException w:name="toc 3" w:uiPriority="39"/>
+    <w:lsdException w:name="toc 4" w:uiPriority="39"/>
+    <w:lsdException w:name="toc 5" w:uiPriority="39"/>
+    <w:lsdException w:name="toc 6" w:uiPriority="39"/>
+    <w:lsdException w:name="toc 7" w:uiPriority="39"/>
+    <w:lsdException w:name="toc 8" w:uiPriority="39"/>
+    <w:lsdException w:name="toc 9" w:uiPriority="39"/>
+    <w:lsdException w:name="caption" w:uiPriority="35" w:qFormat="1"/>
+    <w:lsdException w:name="Title" w:semiHidden="0" w:uiPriority="10" w:unhideWhenUsed="0" w:qFormat="1"/>
+    <w:lsdException w:name="Default Paragraph Font" w:uiPriority="1"/>
+    <w:lsdException w:name="Subtitle" w:semiHidden="0" w:uiPriority="11" w:unhideWhenUsed="0" w:qFormat="1"/>
+    <w:lsdException w:name="Strong" w:semiHidden="0" w:uiPriority="22" w:unhideWhenUsed="0" w:qFormat="1"/>
+    <w:lsdException w:name="Emphasis" w:semiHidden="0" w:uiPriority="20" w:unhideWhenUsed="0" w:qFormat="1"/>
+    <w:lsdException w:name="Table Grid" w:semiHidden="0" w:uiPriority="59" w:unhideWhenUsed="0"/>
+    <w:lsdException w:name="Placeholder Text" w:unhideWhenUsed="0"/>
+    <w:lsdException w:name="No Spacing" w:semiHidden="0" w:uiPriority="1" w:unhideWhenUsed="0" w:qFormat="1"/>
+    <w:lsdException w:name="Light Shading" w:semiHidden="0" w:uiPriority="60" w:unhideWhenUsed="0"/>
+    <w:lsdException w:name="Light List" w:semiHidden="0" w:uiPriority="61" w:unhideWhenUsed="0"/>
+    <w:lsdException w:name="Light Grid" w:semiHidden="0" w:uiPriority="62" w:unhideWhenUsed="0"/>
+    <w:lsdException w:name="Medium Shading 1" w:semiHidden="0" w:uiPriority="63" w:unhideWhenUsed="0"/>
+    <w:lsdException w:name="Medium Shading 2" w:semiHidden="0" w:uiPriority="64" w:unhideWhenUsed="0"/>
+    <w:lsdException w:name="Medium List 1" w:semiHidden="0" w:uiPriority="65" w:unhideWhenUsed="0"/>
+    <w:lsdException w:name="Medium List 2" w:semiHidden="0" w:uiPriority="66" w:unhideWhenUsed="0"/>
+    <w:lsdException w:name="Medium Grid 1" w:semiHidden="0" w:uiPriority="67" w:unhideWhenUsed="0"/>
+    <w:lsdException w:name="Medium Grid 2" w:semiHidden="0" w:uiPriority="68" w:unhideWhenUsed="0"/>
+    <w:lsdException w:name="Medium Grid 3" w:semiHidden="0" w:uiPriority="69" w:unhideWhenUsed="0"/>
+    <w:lsdException w:name="Dark List" w:semiHidden="0" w:uiPriority="70" w:unhideWhenUsed="0"/>
+    <w:lsdException w:name="Colorful Shading" w:semiHidden="0" w:uiPriority="71" w:unhideWhenUsed="0"/>
+    <w:lsdException w:name="Colorful List" w:semiHidden="0" w:uiPriority="72" w:unhideWhenUsed="0"/>
+    <w:lsdException w:name="Colorful Grid" w:semiHidden="0" w:uiPriority="73" w:unhideWhenUsed="0"/>
+    <w:lsdException w:name="Light Shading Accent 1" w:semiHidden="0" w:uiPriority="60" w:unhideWhenUsed="0"/>
+    <w:lsdException w:name="Light List Accent 1" w:semiHidden="0" w:uiPriority="61" w:unhideWhenUsed="0"/>
+    <w:lsdException w:name="Light Grid Accent 1" w:semiHidden="0" w:uiPriority="62" w:unhideWhenUsed="0"/>
+    <w:lsdException w:name="Medium Shading 1 Accent 1" w:semiHidden="0" w:uiPriority="63" w:unhideWhenUsed="0"/>
+    <w:lsdException w:name="Medium Shading 2 Accent 1" w:semiHidden="0" w:uiPriority="64" w:unhideWhenUsed="0"/>
+    <w:lsdException w:name="Medium List 1 Accent 1" w:semiHidden="0" w:uiPriority="65" w:unhideWhenUsed="0"/>
+    <w:lsdException w:name="Revision" w:unhideWhenUsed="0"/>
+    <w:lsdException w:name="List Paragraph" w:semiHidden="0" w:uiPriority="34" w:unhideWhenUsed="0" w:qFormat="1"/>
+    <w:lsdException w:name="Quote" w:semiHidden="0" w:uiPriority="29" w:unhideWhenUsed="0" w:qFormat="1"/>
+    <w:lsdException w:name="Intense Quote" w:semiHidden="0" w:uiPriority="30" w:unhideWhenUsed="0" w:qFormat="1"/>
+    <w:lsdException w:name="Medium List 2 Accent 1" w:semiHidden="0" w:uiPriority="66" w:unhideWhenUsed="0"/>
+    <w:lsdException w:name="Medium Grid 1 Accent 1" w:semiHidden="0" w:uiPriority="67" w:unhideWhenUsed="0"/>
+    <w:lsdException w:name="Medium Grid 2 Accent 1" w:semiHidden="0" w:uiPriority="68" w:unhideWhenUsed="0"/>
+    <w:lsdException w:name="Medium Grid 3 Accent 1" w:semiHidden="0" w:uiPriority="69" w:unhideWhenUsed="0"/>
+    <w:lsdException w:name="Dark List Accent 1" w:semiHidden="0" w:uiPriority="70" w:unhideWhenUsed="0"/>
+    <w:lsdException w:name="Colorful Shading Accent 1" w:semiHidden="0" w:uiPriority="71" w:unhideWhenUsed="0"/>
+    <w:lsdException w:name="Colorful List Accent 1" w:semiHidden="0" w:uiPriority="72" w:unhideWhenUsed="0"/>
+    <w:lsdException w:name="Colorful Grid Accent 1" w:semiHidden="0" w:uiPriority="73" w:unhideWhenUsed="0"/>
+    <w:lsdException w:name="Light Shading Accent 2" w:semiHidden="0" w:uiPriority="60" w:unhideWhenUsed="0"/>
+    <w:lsdException w:name="Light List Accent 2" w:semiHidden="0" w:uiPriority="61" w:unhideWhenUsed="0"/>
+    <w:lsdException w:name="Light Grid Accent 2" w:semiHidden="0" w:uiPriority="62" w:unhideWhenUsed="0"/>
+    <w:lsdException w:name="Medium Shading 1 Accent 2" w:semiHidden="0" w:uiPriority="63" w:unhideWhenUsed="0"/>
+    <w:lsdException w:name="Medium Shading 2 Accent 2" w:semiHidden="0" w:uiPriority="64" w:unhideWhenUsed="0"/>
+    <w:lsdException w:name="Medium List 1 Accent 2" w:semiHidden="0" w:uiPriority="65" w:unhideWhenUsed="0"/>
+    <w:lsdException w:name="Medium List 2 Accent 2" w:semiHidden="0" w:uiPriority="66" w:unhideWhenUsed="0"/>
+    <w:lsdException w:name="Medium Grid 1 Accent 2" w:semiHidden="0" w:uiPriority="67" w:unhideWhenUsed="0"/>
+    <w:lsdException w:name="Medium Grid 2 Accent 2" w:semiHidden="0" w:uiPriority="68" w:unhideWhenUsed="0"/>
+    <w:lsdException w:name="Medium Grid 3 Accent 2" w:semiHidden="0" w:uiPriority="69" w:unhideWhenUsed="0"/>
+    <w:lsdException w:name="Dark List Accent 2" w:semiHidden="0" w:uiPriority="70" w:unhideWhenUsed="0"/>
+    <w:lsdException w:name="Colorful Shading Accent 2" w:semiHidden="0" w:uiPriority="71" w:unhideWhenUsed="0"/>
+    <w:lsdException w:name="Colorful List Accent 2" w:semiHidden="0" w:uiPriority="72" w:unhideWhenUsed="0"/>
+    <w:lsdException w:name="Colorful Grid Accent 2" w:semiHidden="0" w:uiPriority="73" w:unhideWhenUsed="0"/>
+    <w:lsdException w:name="Light Shading Accent 3" w:semiHidden="0" w:uiPriority="60" w:unhideWhenUsed="0"/>
+    <w:lsdException w:name="Light List Accent 3" w:semiHidden="0" w:uiPriority="61" w:unhideWhenUsed="0"/>
+    <w:lsdException w:name="Light Grid Accent 3" w:semiHidden="0" w:uiPriority="62" w:unhideWhenUsed="0"/>
+    <w:lsdException w:name="Medium Shading 1 Accent 3" w:semiHidden="0" w:uiPriority="63" w:unhideWhenUsed="0"/>
+    <w:lsdException w:name="Medium Shading 2 Accent 3" w:semiHidden="0" w:uiPriority="64" w:unhideWhenUsed="0"/>
+    <w:lsdException w:name="Medium List 1 Accent 3" w:semiHidden="0" w:uiPriority="65" w:unhideWhenUsed="0"/>
+    <w:lsdException w:name="Medium List 2 Accent 3" w:semiHidden="0" w:uiPriority="66" w:unhideWhenUsed="0"/>
+    <w:lsdException w:name="Medium Grid 1 Accent 3" w:semiHidden="0" w:uiPriority="67" w:unhideWhenUsed="0"/>
+    <w:lsdException w:name="Medium Grid 2 Accent 3" w:semiHidden="0" w:uiPriority="68" w:unhideWhenUsed="0"/>
+    <w:lsdException w:name="Medium Grid 3 Accent 3" w:semiHidden="0" w:uiPriority="69" w:unhideWhenUsed="0"/>
+    <w:lsdException w:name="Dark List Accent 3" w:semiHidden="0" w:uiPriority="70" w:unhideWhenUsed="0"/>
+    <w:lsdException w:name="Colorful Shading Accent 3" w:semiHidden="0" w:uiPriority="71" w:unhideWhenUsed="0"/>
+    <w:lsdException w:name="Colorful List Accent 3" w:semiHidden="0" w:uiPriority="72" w:unhideWhenUsed="0"/>
+    <w:lsdException w:name="Colorful Grid Accent 3" w:semiHidden="0" w:uiPriority="73" w:unhideWhenUsed="0"/>
+    <w:lsdException w:name="Light Shading Accent 4" w:semiHidden="0" w:uiPriority="60" w:unhideWhenUsed="0"/>
+    <w:lsdException w:name="Light List Accent 4" w:semiHidden="0" w:uiPriority="61" w:unhideWhenUsed="0"/>
+    <w:lsdException w:name="Light Grid Accent 4" w:semiHidden="0" w:uiPriority="62" w:unhideWhenUsed="0"/>
+    <w:lsdException w:name="Medium Shading 1 Accent 4" w:semiHidden="0" w:uiPriority="63" w:unhideWhenUsed="0"/>
+    <w:lsdException w:name="Medium Shading 2 Accent 4" w:semiHidden="0" w:uiPriority="64" w:unhideWhenUsed="0"/>
+    <w:lsdException w:name="Medium List 1 Accent 4" w:semiHidden="0" w:uiPriority="65" w:unhideWhenUsed="0"/>
+    <w:lsdException w:name="Medium List 2 Accent 4" w:semiHidden="0" w:uiPriority="66" w:unhideWhenUsed="0"/>
+    <w:lsdException w:name="Medium Grid 1 Accent 4" w:semiHidden="0" w:uiPriority="67" w:unhideWhenUsed="0"/>
+    <w:lsdException w:name="Medium Grid 2 Accent 4" w:semiHidden="0" w:uiPriority="68" w:unhideWhenUsed="0"/>
+    <w:lsdException w:name="Medium Grid 3 Accent 4" w:semiHidden="0" w:uiPriority="69" w:unhideWhenUsed="0"/>
+    <w:lsdException w:name="Dark List Accent 4" w:semiHidden="0" w:uiPriority="70" w:unhideWhenUsed="0"/>
+    <w:lsdException w:name="Colorful Shading Accent 4" w:semiHidden="0" w:uiPriority="71" w:unhideWhenUsed="0"/>
+    <w:lsdException w:name="Colorful List Accent 4" w:semiHidden="0" w:uiPriority="72" w:unhideWhenUsed="0"/>
+    <w:lsdException w:name="Colorful Grid Accent 4" w:semiHidden="0" w:uiPriority="73" w:unhideWhenUsed="0"/>
+    <w:lsdException w:name="Light Shading Accent 5" w:semiHidden="0" w:uiPriority="60" w:unhideWhenUsed="0"/>
+    <w:lsdException w:name="Light List Accent 5" w:semiHidden="0" w:uiPriority="61" w:unhideWhenUsed="0"/>
+    <w:lsdException w:name="Light Grid Accent 5" w:semiHidden="0" w:uiPriority="62" w:unhideWhenUsed="0"/>
+    <w:lsdException w:name="Medium Shading 1 Accent 5" w:semiHidden="0" w:uiPriority="63" w:unhideWhenUsed="0"/>
+    <w:lsdException w:name="Medium Shading 2 Accent 5" w:semiHidden="0" w:uiPriority="64" w:unhideWhenUsed="0"/>
+    <w:lsdException w:name="Medium List 1 Accent 5" w:semiHidden="0" w:uiPriority="65" w:unhideWhenUsed="0"/>
+    <w:lsdException w:name="Medium List 2 Accent 5" w:semiHidden="0" w:uiPriority="66" w:unhideWhenUsed="0"/>
+    <w:lsdException w:name="Medium Grid 1 Accent 5" w:semiHidden="0" w:uiPriority="67" w:unhideWhenUsed="0"/>
+    <w:lsdException w:name="Medium Grid 2 Accent 5" w:semiHidden="0" w:uiPriority="68" w:unhideWhenUsed="0"/>
+    <w:lsdException w:name="Medium Grid 3 Accent 5" w:semiHidden="0" w:uiPriority="69" w:unhideWhenUsed="0"/>
+    <w:lsdException w:name="Dark List Accent 5" w:semiHidden="0" w:uiPriority="70" w:unhideWhenUsed="0"/>
+    <w:lsdException w:name="Colorful Shading Accent 5" w:semiHidden="0" w:uiPriority="71" w:unhideWhenUsed="0"/>
+    <w:lsdException w:name="Colorful List Accent 5" w:semiHidden="0" w:uiPriority="72" w:unhideWhenUsed="0"/>
+    <w:lsdException w:name="Colorful Grid Accent 5" w:semiHidden="0" w:uiPriority="73" w:unhideWhenUsed="0"/>
+    <w:lsdException w:name="Light Shading Accent 6" w:semiHidden="0" w:uiPriority="60" w:unhideWhenUsed="0"/>
+    <w:lsdException w:name="Light List Accent 6" w:semiHidden="0" w:uiPriority="61" w:unhideWhenUsed="0"/>
+    <w:lsdException w:name="Light Grid Accent 6" w:semiHidden="0" w:uiPriority="62" w:unhideWhenUsed="0"/>
+    <w:lsdException w:name="Medium Shading 1 Accent 6" w:semiHidden="0" w:uiPriority="63" w:unhideWhenUsed="0"/>
+    <w:lsdException w:name="Medium Shading 2 Accent 6" w:semiHidden="0" w:uiPriority="64" w:unhideWhenUsed="0"/>
+    <w:lsdException w:name="Medium List 1 Accent 6" w:semiHidden="0" w:uiPriority="65" w:unhideWhenUsed="0"/>
+    <w:lsdException w:name="Medium List 2 Accent 6" w:semiHidden="0" w:uiPriority="66" w:unhideWhenUsed="0"/>
+    <w:lsdException w:name="Medium Grid 1 Accent 6" w:semiHidden="0" w:uiPriority="67" w:unhideWhenUsed="0"/>
+    <w:lsdException w:name="Medium Grid 2 Accent 6" w:semiHidden="0" w:uiPriority="68" w:unhideWhenUsed="0"/>
+    <w:lsdException w:name="Medium Grid 3 Accent 6" w:semiHidden="0" w:uiPriority="69" w:unhideWhenUsed="0"/>
+    <w:lsdException w:name="Dark List Accent 6" w:semiHidden="0" w:uiPriority="70" w:unhideWhenUsed="0"/>
+    <w:lsdException w:name="Colorful Shading Accent 6" w:semiHidden="0" w:uiPriority="71" w:unhideWhenUsed="0"/>
+    <w:lsdException w:name="Colorful List Accent 6" w:semiHidden="0" w:uiPriority="72" w:unhideWhenUsed="0"/>
+    <w:lsdException w:name="Colorful Grid Accent 6" w:semiHidden="0" w:uiPriority="73" w:unhideWhenUsed="0"/>
+    <w:lsdException w:name="Subtle Emphasis" w:semiHidden="0" w:uiPriority="19" w:unhideWhenUsed="0" w:qFormat="1"/>
+    <w:lsdException w:name="Intense Emphasis" w:semiHidden="0" w:uiPriority="21" w:unhideWhenUsed="0" w:qFormat="1"/>
+    <w:lsdException w:name="Subtle Reference" w:semiHidden="0" w:uiPriority="31" w:unhideWhenUsed="0" w:qFormat="1"/>
+    <w:lsdException w:name="Intense Reference" w:semiHidden="0" w:uiPriority="32" w:unhideWhenUsed="0" w:qFormat="1"/>
+    <w:lsdException w:name="Book Title" w:semiHidden="0" w:uiPriority="33" w:unhideWhenUsed="0" w:qFormat="1"/>
+    <w:lsdException w:name="Bibliography" w:uiPriority="37"/>
+    <w:lsdException w:name="TOC Heading" w:uiPriority="39" w:qFormat="1"/>
+  </w:latentStyles>
+  <w:style w:type="paragraph" w:default="1" w:styleId="Normal">
+    <w:name w:val="Normal"/>
+    <w:qFormat/>
+  </w:style>
+  <w:style w:type="character" w:default="1" w:styleId="DefaultParagraphFont">
+    <w:name w:val="Default Paragraph Font"/>
+    <w:uiPriority w:val="1"/>
+    <w:semiHidden/>
+    <w:unhideWhenUsed/>
+  </w:style>
+  <w:style w:type="table" w:default="1" w:styleId="TableNormal">
+    <w:name w:val="Normal Table"/>
+    <w:uiPriority w:val="99"/>
+    <w:semiHidden/>
+    <w:unhideWhenUsed/>
+    <w:qFormat/>
+    <w:tblPr>
+      <w:tblInd w:w="0" w:type="dxa"/>
+      <w:tblCellMar>
+        <w:top w:w="0" w:type="dxa"/>
+        <w:left w:w="108" w:type="dxa"/>
+        <w:bottom w:w="0" w:type="dxa"/>
+        <w:right w:w="108" w:type="dxa"/>
+      </w:tblCellMar>
+    </w:tblPr>
+  </w:style>
+  <w:style w:type="numbering" w:default="1" w:styleId="NoList">
+    <w:name w:val="No List"/>
+    <w:uiPriority w:val="99"/>
+    <w:semiHidden/>
+    <w:unhideWhenUsed/>
+  </w:style>
+  <w:style w:type="character" w:styleId="PlaceholderText">
+    <w:name w:val="Placeholder Text"/>
+    <w:basedOn w:val="DefaultParagraphFont"/>
+    <w:uiPriority w:val="99"/>
+    <w:semiHidden/>
+    <w:rPr>
+      <w:color w:val="808080"/>
+    </w:rPr>
+  </w:style>
+</w:styles>
+</file>
+
+<file path=word/glossary/webSettings.xml><?xml version="1.0" encoding="utf-8"?>
+<w:webSettings xmlns:r="http://schemas.openxmlformats.org/officeDocument/2006/relationships" xmlns:w="http://schemas.openxmlformats.org/wordprocessingml/2006/main">
+  <w:optimizeForBrowser/>
+</w:webSettings>
 </file>
 
 <file path=word/theme/theme1.xml><?xml version="1.0" encoding="utf-8"?>

</xml_diff>